<commit_message>
[CheckPoint] XAML and GUI work
Made the projects, set up Galileo dependency and installed a nuget package for the numeric up down control. I then worked on creating the GUI and XAML file
</commit_message>
<xml_diff>
--- a/Documentation/30106121_AT1_ComplexData_Part A.docx
+++ b/Documentation/30106121_AT1_ComplexData_Part A.docx
@@ -2444,7 +2444,23 @@
                 <w:rFonts w:ascii="Tahoma" w:hAnsi="Tahoma" w:cs="Tahoma"/>
                 <w:sz w:val="20"/>
               </w:rPr>
-              <w:t>Propose and document changes for the implementation of a ICT system</w:t>
+              <w:t xml:space="preserve">Propose and document changes for the implementation of </w:t>
+            </w:r>
+            <w:proofErr w:type="gramStart"/>
+            <w:r>
+              <w:rPr>
+                <w:rFonts w:ascii="Tahoma" w:hAnsi="Tahoma" w:cs="Tahoma"/>
+                <w:sz w:val="20"/>
+              </w:rPr>
+              <w:t>a</w:t>
+            </w:r>
+            <w:proofErr w:type="gramEnd"/>
+            <w:r>
+              <w:rPr>
+                <w:rFonts w:ascii="Tahoma" w:hAnsi="Tahoma" w:cs="Tahoma"/>
+                <w:sz w:val="20"/>
+              </w:rPr>
+              <w:t xml:space="preserve"> ICT system</w:t>
             </w:r>
           </w:p>
           <w:p>
@@ -3759,7 +3775,15 @@
         <w:t>a console,</w:t>
       </w:r>
       <w:r>
-        <w:t xml:space="preserve"> this old software is not able to run successfully on new</w:t>
+        <w:t xml:space="preserve"> this old software </w:t>
+      </w:r>
+      <w:proofErr w:type="gramStart"/>
+      <w:r>
+        <w:t>is not able to</w:t>
+      </w:r>
+      <w:proofErr w:type="gramEnd"/>
+      <w:r>
+        <w:t xml:space="preserve"> run successfully on new</w:t>
       </w:r>
       <w:r>
         <w:t xml:space="preserve"> multi-platform</w:t>
@@ -3867,7 +3891,7 @@
           <w:noProof/>
         </w:rPr>
         <w:drawing>
-          <wp:inline distT="0" distB="0" distL="0" distR="0" wp14:anchorId="02A60F95" wp14:editId="1F349555">
+          <wp:inline distT="0" distB="0" distL="0" distR="0" wp14:anchorId="02A60F95" wp14:editId="2D024349">
             <wp:extent cx="2657475" cy="2304818"/>
             <wp:effectExtent l="0" t="0" r="0" b="635"/>
             <wp:docPr id="3" name="Picture 3" descr="Graphical user interface&#10;&#10;Description automatically generated"/>
@@ -4580,7 +4604,15 @@
     </w:p>
     <w:p>
       <w:r>
-        <w:t xml:space="preserve">Provide a suitable description/explanation for each client requirement, and then </w:t>
+        <w:t xml:space="preserve">Provide a suitable description/explanation for each client </w:t>
+      </w:r>
+      <w:proofErr w:type="gramStart"/>
+      <w:r>
+        <w:t>requirement, and</w:t>
+      </w:r>
+      <w:proofErr w:type="gramEnd"/>
+      <w:r>
+        <w:t xml:space="preserve"> then </w:t>
       </w:r>
       <w:r>
         <w:t xml:space="preserve">complete the UI </w:t>
@@ -5548,13 +5580,7 @@
               <w:spacing w:after="0"/>
             </w:pPr>
             <w:r>
-              <w:t>This will determine which of the two S</w:t>
-            </w:r>
-            <w:r>
-              <w:t>ort</w:t>
-            </w:r>
-            <w:r>
-              <w:t xml:space="preserve"> Algorithms will be used. The two radio buttons will be mutually exclusive, meaning only one can be selected. If a radio button is clicked, the opposing one will be unselected and vice versa.</w:t>
+              <w:t>This will determine which of the two Sort Algorithms will be used. The two radio buttons will be mutually exclusive, meaning only one can be selected. If a radio button is clicked, the opposing one will be unselected and vice versa.</w:t>
             </w:r>
           </w:p>
         </w:tc>
@@ -5618,7 +5644,6 @@
         </w:tc>
       </w:tr>
     </w:tbl>
-    <w:p/>
     <w:p/>
     <w:p>
       <w:pPr>
@@ -5884,10 +5909,61 @@
               <w:t>Repo</w:t>
             </w:r>
           </w:p>
+          <w:p>
+            <w:r>
+              <w:rPr>
+                <w:noProof/>
+              </w:rPr>
+              <w:drawing>
+                <wp:inline distT="0" distB="0" distL="0" distR="0" wp14:anchorId="5F7FC64D" wp14:editId="3D48CD8C">
+                  <wp:extent cx="5053330" cy="2396635"/>
+                  <wp:effectExtent l="0" t="0" r="0" b="3810"/>
+                  <wp:docPr id="1759790987" name="Picture 6" descr="A screenshot of a computer&#10;&#10;AI-generated content may be incorrect."/>
+                  <wp:cNvGraphicFramePr>
+                    <a:graphicFrameLocks xmlns:a="http://schemas.openxmlformats.org/drawingml/2006/main" noChangeAspect="1"/>
+                  </wp:cNvGraphicFramePr>
+                  <a:graphic xmlns:a="http://schemas.openxmlformats.org/drawingml/2006/main">
+                    <a:graphicData uri="http://schemas.openxmlformats.org/drawingml/2006/picture">
+                      <pic:pic xmlns:pic="http://schemas.openxmlformats.org/drawingml/2006/picture">
+                        <pic:nvPicPr>
+                          <pic:cNvPr id="1759790987" name="Picture 6" descr="A screenshot of a computer&#10;&#10;AI-generated content may be incorrect."/>
+                          <pic:cNvPicPr/>
+                        </pic:nvPicPr>
+                        <pic:blipFill>
+                          <a:blip r:embed="rId19" cstate="print">
+                            <a:extLst>
+                              <a:ext uri="{28A0092B-C50C-407E-A947-70E740481C1C}">
+                                <a14:useLocalDpi xmlns:a14="http://schemas.microsoft.com/office/drawing/2010/main" val="0"/>
+                              </a:ext>
+                            </a:extLst>
+                          </a:blip>
+                          <a:stretch>
+                            <a:fillRect/>
+                          </a:stretch>
+                        </pic:blipFill>
+                        <pic:spPr>
+                          <a:xfrm>
+                            <a:off x="0" y="0"/>
+                            <a:ext cx="5067747" cy="2403472"/>
+                          </a:xfrm>
+                          <a:prstGeom prst="rect">
+                            <a:avLst/>
+                          </a:prstGeom>
+                        </pic:spPr>
+                      </pic:pic>
+                    </a:graphicData>
+                  </a:graphic>
+                </wp:inline>
+              </w:drawing>
+            </w:r>
+          </w:p>
           <w:p/>
           <w:p/>
-          <w:p>
-            <w:r>
+          <w:p/>
+          <w:p/>
+          <w:p>
+            <w:r>
+              <w:lastRenderedPageBreak/>
               <w:t>Project</w:t>
             </w:r>
           </w:p>
@@ -5918,7 +5994,7 @@
                           <pic:cNvPicPr/>
                         </pic:nvPicPr>
                         <pic:blipFill>
-                          <a:blip r:embed="rId19" cstate="print">
+                          <a:blip r:embed="rId20" cstate="print">
                             <a:extLst>
                               <a:ext uri="{28A0092B-C50C-407E-A947-70E740481C1C}">
                                 <a14:useLocalDpi xmlns:a14="http://schemas.microsoft.com/office/drawing/2010/main" val="0"/>
@@ -5949,8 +6025,6 @@
       </w:tr>
     </w:tbl>
     <w:p/>
-    <w:p/>
-    <w:p/>
     <w:p>
       <w:pPr>
         <w:pStyle w:val="Heading2"/>
@@ -5991,7 +6065,15 @@
         <w:t>.</w:t>
       </w:r>
       <w:r>
-        <w:t xml:space="preserve"> Once your Design has been approved your lecturer will send you a copy of the Galileo DLL. Ensure you stipulate the version of .Net you will be using, this </w:t>
+        <w:t xml:space="preserve"> Once your Design has been approved your lecturer will send you a copy of the Galileo DLL. Ensure you stipulate the version of .Net you will be </w:t>
+      </w:r>
+      <w:proofErr w:type="gramStart"/>
+      <w:r>
+        <w:t>using,</w:t>
+      </w:r>
+      <w:proofErr w:type="gramEnd"/>
+      <w:r>
+        <w:t xml:space="preserve"> this </w:t>
       </w:r>
       <w:r>
         <w:t>may</w:t>
@@ -6313,7 +6395,7 @@
       </w:tr>
       <w:tr>
         <w:trPr>
-          <w:trHeight w:val="994"/>
+          <w:trHeight w:val="427"/>
         </w:trPr>
         <w:tc>
           <w:tcPr>
@@ -6322,7 +6404,7 @@
           </w:tcPr>
           <w:p>
             <w:r>
-              <w:t xml:space="preserve">Please provide a screenshot of your repo. Please list your searching and sorting algorithms. </w:t>
+              <w:t>Please provide a screenshot of your repo. Please list your searching and sorting algorithms.</w:t>
             </w:r>
           </w:p>
         </w:tc>
@@ -7087,6 +7169,7 @@
           <w:b/>
           <w:sz w:val="20"/>
         </w:rPr>
+        <w:lastRenderedPageBreak/>
         <w:t xml:space="preserve">Submit the zipped solution folder with </w:t>
       </w:r>
       <w:r>
@@ -7157,9 +7240,9 @@
       </w:r>
     </w:p>
     <w:sectPr>
-      <w:headerReference w:type="even" r:id="rId20"/>
-      <w:headerReference w:type="default" r:id="rId21"/>
-      <w:headerReference w:type="first" r:id="rId22"/>
+      <w:headerReference w:type="even" r:id="rId21"/>
+      <w:headerReference w:type="default" r:id="rId22"/>
+      <w:headerReference w:type="first" r:id="rId23"/>
       <w:type w:val="continuous"/>
       <w:pgSz w:w="11906" w:h="16838"/>
       <w:pgMar w:top="1701" w:right="1134" w:bottom="1134" w:left="1134" w:header="568" w:footer="457" w:gutter="0"/>
@@ -14816,6 +14899,15 @@
 </file>
 
 <file path=customXml/item1.xml><?xml version="1.0" encoding="utf-8"?>
+<?mso-contentType ?>
+<FormTemplates xmlns="http://schemas.microsoft.com/sharepoint/v3/contenttype/forms">
+  <Display>DocumentLibraryForm</Display>
+  <Edit>DocumentLibraryForm</Edit>
+  <New>DocumentLibraryForm</New>
+</FormTemplates>
+</file>
+
+<file path=customXml/item2.xml><?xml version="1.0" encoding="utf-8"?>
 <ct:contentTypeSchema xmlns:ct="http://schemas.microsoft.com/office/2006/metadata/contentType" xmlns:ma="http://schemas.microsoft.com/office/2006/metadata/properties/metaAttributes" ct:_="" ma:_="" ma:contentTypeName="Document" ma:contentTypeID="0x01010033E45C82FA6F1242BE0F0E8FD3AC3E42" ma:contentTypeVersion="12" ma:contentTypeDescription="Create a new document." ma:contentTypeScope="" ma:versionID="30540801b1b603089ef3c0001f4252d4">
   <xsd:schema xmlns:xsd="http://www.w3.org/2001/XMLSchema" xmlns:xs="http://www.w3.org/2001/XMLSchema" xmlns:p="http://schemas.microsoft.com/office/2006/metadata/properties" xmlns:ns3="8b07bbcc-12da-4100-93f1-9d8cf55f2d91" xmlns:ns4="63d80fdd-e085-4d40-a7ed-b240d1aa1699" targetNamespace="http://schemas.microsoft.com/office/2006/metadata/properties" ma:root="true" ma:fieldsID="669878f326e6a82dab07128741202fe0" ns3:_="" ns4:_="">
     <xsd:import namespace="8b07bbcc-12da-4100-93f1-9d8cf55f2d91"/>
@@ -15032,26 +15124,25 @@
 </ct:contentTypeSchema>
 </file>
 
-<file path=customXml/item2.xml><?xml version="1.0" encoding="utf-8"?>
-<?mso-contentType ?>
-<FormTemplates xmlns="http://schemas.microsoft.com/sharepoint/v3/contenttype/forms">
-  <Display>DocumentLibraryForm</Display>
-  <Edit>DocumentLibraryForm</Edit>
-  <New>DocumentLibraryForm</New>
-</FormTemplates>
+<file path=customXml/item3.xml><?xml version="1.0" encoding="utf-8"?>
+<b:Sources xmlns:b="http://schemas.openxmlformats.org/officeDocument/2006/bibliography" xmlns="http://schemas.openxmlformats.org/officeDocument/2006/bibliography" SelectedStyle="\APASixthEditionOfficeOnline.xsl" StyleName="APA" Version="6"/>
 </file>
 
-<file path=customXml/item3.xml><?xml version="1.0" encoding="utf-8"?>
+<file path=customXml/item4.xml><?xml version="1.0" encoding="utf-8"?>
 <p:properties xmlns:p="http://schemas.microsoft.com/office/2006/metadata/properties" xmlns:xsi="http://www.w3.org/2001/XMLSchema-instance" xmlns:pc="http://schemas.microsoft.com/office/infopath/2007/PartnerControls">
   <documentManagement/>
 </p:properties>
 </file>
 
-<file path=customXml/item4.xml><?xml version="1.0" encoding="utf-8"?>
-<b:Sources xmlns:b="http://schemas.openxmlformats.org/officeDocument/2006/bibliography" xmlns="http://schemas.openxmlformats.org/officeDocument/2006/bibliography" SelectedStyle="\APASixthEditionOfficeOnline.xsl" StyleName="APA" Version="6"/>
+<file path=customXml/itemProps1.xml><?xml version="1.0" encoding="utf-8"?>
+<ds:datastoreItem xmlns:ds="http://schemas.openxmlformats.org/officeDocument/2006/customXml" ds:itemID="{A80EEEA6-436B-49D9-8C20-9336E244E8CE}">
+  <ds:schemaRefs>
+    <ds:schemaRef ds:uri="http://schemas.microsoft.com/sharepoint/v3/contenttype/forms"/>
+  </ds:schemaRefs>
+</ds:datastoreItem>
 </file>
 
-<file path=customXml/itemProps1.xml><?xml version="1.0" encoding="utf-8"?>
+<file path=customXml/itemProps2.xml><?xml version="1.0" encoding="utf-8"?>
 <ds:datastoreItem xmlns:ds="http://schemas.openxmlformats.org/officeDocument/2006/customXml" ds:itemID="{7994E223-60DA-4A99-B37F-8BB056EE0767}">
   <ds:schemaRefs>
     <ds:schemaRef ds:uri="http://schemas.microsoft.com/office/2006/metadata/contentType"/>
@@ -15070,27 +15161,19 @@
 </ds:datastoreItem>
 </file>
 
-<file path=customXml/itemProps2.xml><?xml version="1.0" encoding="utf-8"?>
-<ds:datastoreItem xmlns:ds="http://schemas.openxmlformats.org/officeDocument/2006/customXml" ds:itemID="{A80EEEA6-436B-49D9-8C20-9336E244E8CE}">
+<file path=customXml/itemProps3.xml><?xml version="1.0" encoding="utf-8"?>
+<ds:datastoreItem xmlns:ds="http://schemas.openxmlformats.org/officeDocument/2006/customXml" ds:itemID="{7880F664-6C5D-4B87-9345-78AEE8D018B7}">
   <ds:schemaRefs>
-    <ds:schemaRef ds:uri="http://schemas.microsoft.com/sharepoint/v3/contenttype/forms"/>
+    <ds:schemaRef ds:uri="http://schemas.openxmlformats.org/officeDocument/2006/bibliography"/>
   </ds:schemaRefs>
 </ds:datastoreItem>
 </file>
 
-<file path=customXml/itemProps3.xml><?xml version="1.0" encoding="utf-8"?>
+<file path=customXml/itemProps4.xml><?xml version="1.0" encoding="utf-8"?>
 <ds:datastoreItem xmlns:ds="http://schemas.openxmlformats.org/officeDocument/2006/customXml" ds:itemID="{DE34826B-69CA-4F73-92F8-D6287CBB69AF}">
   <ds:schemaRefs>
     <ds:schemaRef ds:uri="http://schemas.microsoft.com/office/2006/metadata/properties"/>
     <ds:schemaRef ds:uri="http://schemas.microsoft.com/office/infopath/2007/PartnerControls"/>
   </ds:schemaRefs>
 </ds:datastoreItem>
-</file>
-
-<file path=customXml/itemProps4.xml><?xml version="1.0" encoding="utf-8"?>
-<ds:datastoreItem xmlns:ds="http://schemas.openxmlformats.org/officeDocument/2006/customXml" ds:itemID="{7880F664-6C5D-4B87-9345-78AEE8D018B7}">
-  <ds:schemaRefs>
-    <ds:schemaRef ds:uri="http://schemas.openxmlformats.org/officeDocument/2006/bibliography"/>
-  </ds:schemaRefs>
-</ds:datastoreItem>
 </file>
</xml_diff>